<commit_message>
add(JDT): add notes from 15.11.2024
24m-DONE discussion sur le rptotocole MQTT (ref documentation/JDT/note.md)
</commit_message>
<xml_diff>
--- a/documentation/Rapport.docx
+++ b/documentation/Rapport.docx
@@ -9,19 +9,11 @@
           <w:rFonts w:ascii="Microsoft JhengHei" w:eastAsia="Microsoft JhengHei" w:hAnsi="Microsoft JhengHei"/>
         </w:rPr>
       </w:pPr>
-      <w:proofErr w:type="spellStart"/>
       <w:r>
         <w:rPr>
           <w:rFonts w:ascii="Microsoft JhengHei" w:eastAsia="Microsoft JhengHei" w:hAnsi="Microsoft JhengHei"/>
         </w:rPr>
-        <w:t>P_Médiathèque</w:t>
-      </w:r>
-      <w:proofErr w:type="spellEnd"/>
-      <w:r>
-        <w:rPr>
-          <w:rFonts w:ascii="Microsoft JhengHei" w:eastAsia="Microsoft JhengHei" w:hAnsi="Microsoft JhengHei"/>
-        </w:rPr>
-        <w:t xml:space="preserve"> </w:t>
+        <w:t xml:space="preserve">P_Médiathèque </w:t>
       </w:r>
     </w:p>
     <w:p>
@@ -1149,7 +1141,6 @@
           <w:iCs w:val="0"/>
         </w:rPr>
       </w:pPr>
-      <w:proofErr w:type="spellStart"/>
       <w:r>
         <w:rPr>
           <w:rStyle w:val="Accentuation"/>
@@ -1159,7 +1150,6 @@
         </w:rPr>
         <w:t>BitRuisseau</w:t>
       </w:r>
-      <w:proofErr w:type="spellEnd"/>
     </w:p>
     <w:p>
       <w:pPr>
@@ -1201,35 +1191,7 @@
         <w:rPr>
           <w:rFonts w:eastAsia="Microsoft JhengHei"/>
         </w:rPr>
-        <w:t xml:space="preserve">C# en </w:t>
-      </w:r>
-      <w:proofErr w:type="spellStart"/>
-      <w:r>
-        <w:rPr>
-          <w:rFonts w:eastAsia="Microsoft JhengHei"/>
-        </w:rPr>
-        <w:t>windows</w:t>
-      </w:r>
-      <w:proofErr w:type="spellEnd"/>
-      <w:r>
-        <w:rPr>
-          <w:rFonts w:eastAsia="Microsoft JhengHei"/>
-        </w:rPr>
-        <w:t xml:space="preserve"> </w:t>
-      </w:r>
-      <w:proofErr w:type="spellStart"/>
-      <w:r>
-        <w:rPr>
-          <w:rFonts w:eastAsia="Microsoft JhengHei"/>
-        </w:rPr>
-        <w:t>forms</w:t>
-      </w:r>
-      <w:proofErr w:type="spellEnd"/>
-      <w:r>
-        <w:rPr>
-          <w:rFonts w:eastAsia="Microsoft JhengHei"/>
-        </w:rPr>
-        <w:t xml:space="preserve"> qui permet de partager des musiques avec un protocole Peer to Peer (P2P)</w:t>
+        <w:t>C# en windows forms qui permet de partager des musiques avec un protocole Peer to Peer (P2P)</w:t>
       </w:r>
       <w:r>
         <w:rPr>
@@ -1414,7 +1376,55 @@
         <w:pStyle w:val="Titre2"/>
       </w:pPr>
       <w:r>
-        <w:t>Page des musiques disponibles</w:t>
+        <w:rPr>
+          <w:noProof/>
+        </w:rPr>
+        <w:pict w14:anchorId="78FCD56C">
+          <v:shapetype id="_x0000_t202" coordsize="21600,21600" o:spt="202" path="m,l,21600r21600,l21600,xe">
+            <v:stroke joinstyle="miter"/>
+            <v:path gradientshapeok="t" o:connecttype="rect"/>
+          </v:shapetype>
+          <v:shape id="_x0000_s1033" type="#_x0000_t202" style="position:absolute;margin-left:338.6pt;margin-top:.45pt;width:181.2pt;height:56.25pt;z-index:251664384;visibility:visible;mso-wrap-style:square;mso-width-percent:400;mso-height-percent:200;mso-wrap-distance-left:9pt;mso-wrap-distance-top:3.6pt;mso-wrap-distance-right:9pt;mso-wrap-distance-bottom:3.6pt;mso-position-horizontal-relative:text;mso-position-vertical-relative:text;mso-width-percent:400;mso-height-percent:200;mso-width-relative:margin;mso-height-relative:margin;v-text-anchor:top" filled="f" stroked="f">
+            <v:textbox style="mso-next-textbox:#_x0000_s1033;mso-fit-shape-to-text:t">
+              <w:txbxContent>
+                <w:p>
+                  <w:pPr>
+                    <w:rPr>
+                      <w:color w:val="FF0000"/>
+                    </w:rPr>
+                  </w:pPr>
+                  <w:r>
+                    <w:rPr>
+                      <w:color w:val="FF0000"/>
+                    </w:rPr>
+                    <w:t xml:space="preserve">Liste de case à coché comprenant la liste des </w:t>
+                  </w:r>
+                  <w:r>
+                    <w:rPr>
+                      <w:color w:val="FF0000"/>
+                    </w:rPr>
+                    <w:t>fichiers</w:t>
+                  </w:r>
+                  <w:r>
+                    <w:rPr>
+                      <w:color w:val="FF0000"/>
+                    </w:rPr>
+                    <w:t xml:space="preserve"> disponible pour le téléchargement</w:t>
+                  </w:r>
+                </w:p>
+              </w:txbxContent>
+            </v:textbox>
+          </v:shape>
+        </w:pict>
+      </w:r>
+      <w:r>
+        <w:t xml:space="preserve">Page des </w:t>
+      </w:r>
+      <w:r>
+        <w:t>fichiers</w:t>
+      </w:r>
+      <w:r>
+        <w:t xml:space="preserve"> disponibles</w:t>
       </w:r>
     </w:p>
     <w:p>
@@ -1431,7 +1441,7 @@
             <v:path arrowok="t" fillok="f" o:connecttype="none"/>
             <o:lock v:ext="edit" shapetype="t"/>
           </v:shapetype>
-          <v:shape id="_x0000_s1030" type="#_x0000_t32" style="position:absolute;left:0;text-align:left;margin-left:347.6pt;margin-top:101.85pt;width:38.25pt;height:64.5pt;flip:x;z-index:251663360" o:connectortype="straight" strokecolor="red">
+          <v:shape id="_x0000_s1030" type="#_x0000_t32" style="position:absolute;left:0;text-align:left;margin-left:347.6pt;margin-top:29.45pt;width:53.25pt;height:136.9pt;flip:x;z-index:251663360" o:connectortype="straight" strokecolor="red">
             <v:stroke endarrow="block"/>
           </v:shape>
         </w:pict>
@@ -1441,7 +1451,7 @@
           <w:noProof/>
         </w:rPr>
         <w:pict w14:anchorId="5194CB78">
-          <v:shape id="_x0000_s1027" type="#_x0000_t32" style="position:absolute;left:0;text-align:left;margin-left:78.35pt;margin-top:176.85pt;width:6pt;height:104.25pt;flip:x y;z-index:251658240" o:connectortype="straight" strokecolor="red">
+          <v:shape id="_x0000_s1034" type="#_x0000_t32" style="position:absolute;left:0;text-align:left;margin-left:283.35pt;margin-top:316.95pt;width:15.85pt;height:52pt;z-index:251665408" o:connectortype="straight" strokecolor="red">
             <v:stroke endarrow="block"/>
           </v:shape>
         </w:pict>
@@ -1451,12 +1461,46 @@
           <w:noProof/>
         </w:rPr>
         <w:pict w14:anchorId="78FCD56C">
-          <v:shapetype id="_x0000_t202" coordsize="21600,21600" o:spt="202" path="m,l,21600r21600,l21600,xe">
-            <v:stroke joinstyle="miter"/>
-            <v:path gradientshapeok="t" o:connecttype="rect"/>
-          </v:shapetype>
-          <v:shape id="_x0000_s1029" type="#_x0000_t202" style="position:absolute;left:0;text-align:left;margin-left:.35pt;margin-top:288.6pt;width:181.3pt;height:68.5pt;z-index:251662336;visibility:visible;mso-wrap-style:square;mso-width-percent:400;mso-height-percent:200;mso-wrap-distance-left:9pt;mso-wrap-distance-top:3.6pt;mso-wrap-distance-right:9pt;mso-wrap-distance-bottom:3.6pt;mso-position-horizontal-relative:text;mso-position-vertical-relative:text;mso-width-percent:400;mso-height-percent:200;mso-width-relative:margin;mso-height-relative:margin;v-text-anchor:top" filled="f" stroked="f">
-            <v:textbox style="mso-fit-shape-to-text:t">
+          <v:shape id="_x0000_s1035" type="#_x0000_t202" style="position:absolute;left:0;text-align:left;margin-left:226.75pt;margin-top:269.1pt;width:181.4pt;height:44pt;z-index:251666432;visibility:visible;mso-wrap-style:square;mso-width-percent:400;mso-height-percent:200;mso-wrap-distance-left:9pt;mso-wrap-distance-top:3.6pt;mso-wrap-distance-right:9pt;mso-wrap-distance-bottom:3.6pt;mso-position-horizontal-relative:text;mso-position-vertical-relative:text;mso-width-percent:400;mso-height-percent:200;mso-width-relative:margin;mso-height-relative:margin;v-text-anchor:top" filled="f" stroked="f">
+            <v:textbox style="mso-next-textbox:#_x0000_s1035;mso-fit-shape-to-text:t">
+              <w:txbxContent>
+                <w:p>
+                  <w:pPr>
+                    <w:rPr>
+                      <w:color w:val="FF0000"/>
+                    </w:rPr>
+                  </w:pPr>
+                  <w:r>
+                    <w:rPr>
+                      <w:color w:val="FF0000"/>
+                    </w:rPr>
+                    <w:t xml:space="preserve">Bouton pour lancer le téléchargement des </w:t>
+                  </w:r>
+                  <w:r>
+                    <w:rPr>
+                      <w:color w:val="FF0000"/>
+                    </w:rPr>
+                    <w:t>fichiers</w:t>
+                  </w:r>
+                  <w:r>
+                    <w:rPr>
+                      <w:color w:val="FF0000"/>
+                    </w:rPr>
+                    <w:t xml:space="preserve"> sélectionnées</w:t>
+                  </w:r>
+                </w:p>
+              </w:txbxContent>
+            </v:textbox>
+          </v:shape>
+        </w:pict>
+      </w:r>
+      <w:r>
+        <w:rPr>
+          <w:noProof/>
+        </w:rPr>
+        <w:pict w14:anchorId="78FCD56C">
+          <v:shape id="_x0000_s1029" type="#_x0000_t202" style="position:absolute;left:0;text-align:left;margin-left:-1.35pt;margin-top:286.95pt;width:181.05pt;height:68.5pt;z-index:251662336;visibility:visible;mso-wrap-style:square;mso-width-percent:400;mso-height-percent:200;mso-wrap-distance-left:9pt;mso-wrap-distance-top:3.6pt;mso-wrap-distance-right:9pt;mso-wrap-distance-bottom:3.6pt;mso-position-horizontal-relative:text;mso-position-vertical-relative:text;mso-width-percent:400;mso-height-percent:200;mso-width-relative:margin;mso-height-relative:margin;v-text-anchor:top" filled="f" stroked="f">
+            <v:textbox style="mso-next-textbox:#_x0000_s1029;mso-fit-shape-to-text:t">
               <w:txbxContent>
                 <w:p>
                   <w:pPr>
@@ -1480,9 +1524,19 @@
         <w:rPr>
           <w:noProof/>
         </w:rPr>
+        <w:pict w14:anchorId="5194CB78">
+          <v:shape id="_x0000_s1027" type="#_x0000_t32" style="position:absolute;left:0;text-align:left;margin-left:78.35pt;margin-top:176.85pt;width:6pt;height:104.25pt;flip:x y;z-index:251658240" o:connectortype="straight" strokecolor="red">
+            <v:stroke endarrow="block"/>
+          </v:shape>
+        </w:pict>
+      </w:r>
+      <w:r>
+        <w:rPr>
+          <w:noProof/>
+        </w:rPr>
         <w:drawing>
-          <wp:inline distT="0" distB="0" distL="0" distR="0" wp14:anchorId="1DFF3835" wp14:editId="728BFDF3">
-            <wp:extent cx="5753100" cy="5476875"/>
+          <wp:inline distT="0" distB="0" distL="0" distR="0" wp14:anchorId="1DFF3835" wp14:editId="1D6D6588">
+            <wp:extent cx="5753100" cy="5473167"/>
             <wp:effectExtent l="0" t="0" r="0" b="0"/>
             <wp:docPr id="1" name="Image 1"/>
             <wp:cNvGraphicFramePr>
@@ -1492,7 +1546,7 @@
               <a:graphicData uri="http://schemas.openxmlformats.org/drawingml/2006/picture">
                 <pic:pic xmlns:pic="http://schemas.openxmlformats.org/drawingml/2006/picture">
                   <pic:nvPicPr>
-                    <pic:cNvPr id="0" name="Picture 4"/>
+                    <pic:cNvPr id="1" name="Image 1"/>
                     <pic:cNvPicPr>
                       <a:picLocks noChangeAspect="1" noChangeArrowheads="1"/>
                     </pic:cNvPicPr>
@@ -1505,7 +1559,6 @@
                         </a:ext>
                       </a:extLst>
                     </a:blip>
-                    <a:srcRect/>
                     <a:stretch>
                       <a:fillRect/>
                     </a:stretch>
@@ -1513,7 +1566,7 @@
                   <pic:spPr bwMode="auto">
                     <a:xfrm>
                       <a:off x="0" y="0"/>
-                      <a:ext cx="5753100" cy="5476875"/>
+                      <a:ext cx="5753100" cy="5473167"/>
                     </a:xfrm>
                     <a:prstGeom prst="rect">
                       <a:avLst/>
@@ -2033,21 +2086,12 @@
               <w:szCs w:val="16"/>
             </w:rPr>
           </w:pPr>
-          <w:proofErr w:type="gramStart"/>
           <w:r>
             <w:rPr>
               <w:rFonts w:cs="Arial"/>
               <w:szCs w:val="16"/>
             </w:rPr>
-            <w:t>Version:</w:t>
-          </w:r>
-          <w:proofErr w:type="gramEnd"/>
-          <w:r>
-            <w:rPr>
-              <w:rFonts w:cs="Arial"/>
-              <w:szCs w:val="16"/>
-            </w:rPr>
-            <w:t xml:space="preserve"> </w:t>
+            <w:t xml:space="preserve">Version: </w:t>
           </w:r>
           <w:fldSimple w:instr=" REVNUM   \* MERGEFORMAT ">
             <w:r>
@@ -2093,7 +2137,7 @@
               <w:noProof/>
               <w:szCs w:val="16"/>
             </w:rPr>
-            <w:t>08.11.2024 15:13</w:t>
+            <w:t>08.11.2024 15:33</w:t>
           </w:r>
           <w:r>
             <w:rPr>
@@ -2305,7 +2349,7 @@
         <v:path o:extrusionok="f" gradientshapeok="t" o:connecttype="rect"/>
         <o:lock v:ext="edit" aspectratio="t"/>
       </v:shapetype>
-      <v:shape id="_x0000_i1120" type="#_x0000_t75" style="width:11.25pt;height:11.25pt" o:bullet="t">
+      <v:shape id="_x0000_i1039" type="#_x0000_t75" style="width:11.25pt;height:11.25pt" o:bullet="t">
         <v:imagedata r:id="rId1" o:title="BD10263_"/>
       </v:shape>
     </w:pict>
@@ -7399,30 +7443,6 @@
 </file>
 
 <file path=customXml/item1.xml><?xml version="1.0" encoding="utf-8"?>
-<p:properties xmlns:p="http://schemas.microsoft.com/office/2006/metadata/properties" xmlns:xsi="http://www.w3.org/2001/XMLSchema-instance" xmlns:pc="http://schemas.microsoft.com/office/infopath/2007/PartnerControls">
-  <documentManagement>
-    <lcf76f155ced4ddcb4097134ff3c332f xmlns="bf2f2df3-a963-4452-b0e7-67dabc627c35">
-      <Terms xmlns="http://schemas.microsoft.com/office/infopath/2007/PartnerControls"/>
-    </lcf76f155ced4ddcb4097134ff3c332f>
-    <TaxCatchAll xmlns="f7d9f5a6-831d-4621-8c77-cbcaf993e406" xsi:nil="true"/>
-  </documentManagement>
-</p:properties>
-</file>
-
-<file path=customXml/item2.xml><?xml version="1.0" encoding="utf-8"?>
-<b:Sources xmlns:b="http://schemas.openxmlformats.org/officeDocument/2006/bibliography" xmlns="http://schemas.openxmlformats.org/officeDocument/2006/bibliography" SelectedStyle="\APA.XSL" StyleName="APA"/>
-</file>
-
-<file path=customXml/item3.xml><?xml version="1.0" encoding="utf-8"?>
-<?mso-contentType ?>
-<FormTemplates xmlns="http://schemas.microsoft.com/sharepoint/v3/contenttype/forms">
-  <Display>DocumentLibraryForm</Display>
-  <Edit>DocumentLibraryForm</Edit>
-  <New>DocumentLibraryForm</New>
-</FormTemplates>
-</file>
-
-<file path=customXml/item4.xml><?xml version="1.0" encoding="utf-8"?>
 <ct:contentTypeSchema xmlns:ct="http://schemas.microsoft.com/office/2006/metadata/contentType" xmlns:ma="http://schemas.microsoft.com/office/2006/metadata/properties/metaAttributes" ct:_="" ma:_="" ma:contentTypeName="Document" ma:contentTypeID="0x0101001ABD9BFFC9E543439C53A2705AE306EF" ma:contentTypeVersion="14" ma:contentTypeDescription="Crée un document." ma:contentTypeScope="" ma:versionID="41827e22f0a2406195029f3799eac37d">
   <xsd:schema xmlns:xsd="http://www.w3.org/2001/XMLSchema" xmlns:xs="http://www.w3.org/2001/XMLSchema" xmlns:p="http://schemas.microsoft.com/office/2006/metadata/properties" xmlns:ns2="bf2f2df3-a963-4452-b0e7-67dabc627c35" xmlns:ns3="f7d9f5a6-831d-4621-8c77-cbcaf993e406" targetNamespace="http://schemas.microsoft.com/office/2006/metadata/properties" ma:root="true" ma:fieldsID="b5448764cb5439448d1ea8eff3aff90d" ns2:_="" ns3:_="">
     <xsd:import namespace="bf2f2df3-a963-4452-b0e7-67dabc627c35"/>
@@ -7651,34 +7671,31 @@
 </ct:contentTypeSchema>
 </file>
 
-<file path=customXml/itemProps1.xml><?xml version="1.0" encoding="utf-8"?>
-<ds:datastoreItem xmlns:ds="http://schemas.openxmlformats.org/officeDocument/2006/customXml" ds:itemID="{4181FC95-92B5-446F-AE57-E4A44C8C450C}">
-  <ds:schemaRefs>
-    <ds:schemaRef ds:uri="http://schemas.microsoft.com/office/2006/metadata/properties"/>
-    <ds:schemaRef ds:uri="http://schemas.microsoft.com/office/infopath/2007/PartnerControls"/>
-    <ds:schemaRef ds:uri="bf2f2df3-a963-4452-b0e7-67dabc627c35"/>
-    <ds:schemaRef ds:uri="f7d9f5a6-831d-4621-8c77-cbcaf993e406"/>
-  </ds:schemaRefs>
-</ds:datastoreItem>
+<file path=customXml/item2.xml><?xml version="1.0" encoding="utf-8"?>
+<?mso-contentType ?>
+<FormTemplates xmlns="http://schemas.microsoft.com/sharepoint/v3/contenttype/forms">
+  <Display>DocumentLibraryForm</Display>
+  <Edit>DocumentLibraryForm</Edit>
+  <New>DocumentLibraryForm</New>
+</FormTemplates>
 </file>
 
-<file path=customXml/itemProps2.xml><?xml version="1.0" encoding="utf-8"?>
-<ds:datastoreItem xmlns:ds="http://schemas.openxmlformats.org/officeDocument/2006/customXml" ds:itemID="{C8C35155-3E6A-4058-B6E4-303717845E3B}">
-  <ds:schemaRefs>
-    <ds:schemaRef ds:uri="http://schemas.openxmlformats.org/officeDocument/2006/bibliography"/>
-  </ds:schemaRefs>
-</ds:datastoreItem>
+<file path=customXml/item3.xml><?xml version="1.0" encoding="utf-8"?>
+<b:Sources xmlns:b="http://schemas.openxmlformats.org/officeDocument/2006/bibliography" xmlns="http://schemas.openxmlformats.org/officeDocument/2006/bibliography" SelectedStyle="\APA.XSL" StyleName="APA"/>
 </file>
 
-<file path=customXml/itemProps3.xml><?xml version="1.0" encoding="utf-8"?>
-<ds:datastoreItem xmlns:ds="http://schemas.openxmlformats.org/officeDocument/2006/customXml" ds:itemID="{DF8E7934-3F3A-4F32-A7D4-1B248DBE707D}">
-  <ds:schemaRefs>
-    <ds:schemaRef ds:uri="http://schemas.microsoft.com/sharepoint/v3/contenttype/forms"/>
-  </ds:schemaRefs>
-</ds:datastoreItem>
+<file path=customXml/item4.xml><?xml version="1.0" encoding="utf-8"?>
+<p:properties xmlns:p="http://schemas.microsoft.com/office/2006/metadata/properties" xmlns:xsi="http://www.w3.org/2001/XMLSchema-instance" xmlns:pc="http://schemas.microsoft.com/office/infopath/2007/PartnerControls">
+  <documentManagement>
+    <lcf76f155ced4ddcb4097134ff3c332f xmlns="bf2f2df3-a963-4452-b0e7-67dabc627c35">
+      <Terms xmlns="http://schemas.microsoft.com/office/infopath/2007/PartnerControls"/>
+    </lcf76f155ced4ddcb4097134ff3c332f>
+    <TaxCatchAll xmlns="f7d9f5a6-831d-4621-8c77-cbcaf993e406" xsi:nil="true"/>
+  </documentManagement>
+</p:properties>
 </file>
 
-<file path=customXml/itemProps4.xml><?xml version="1.0" encoding="utf-8"?>
+<file path=customXml/itemProps1.xml><?xml version="1.0" encoding="utf-8"?>
 <ds:datastoreItem xmlns:ds="http://schemas.openxmlformats.org/officeDocument/2006/customXml" ds:itemID="{81FE595B-3A92-4484-A585-A4037F0DA599}">
   <ds:schemaRefs>
     <ds:schemaRef ds:uri="http://schemas.microsoft.com/office/2006/metadata/contentType"/>
@@ -7695,4 +7712,31 @@
     <ds:schemaRef ds:uri="http://schemas.microsoft.com/internal/obd"/>
   </ds:schemaRefs>
 </ds:datastoreItem>
+</file>
+
+<file path=customXml/itemProps2.xml><?xml version="1.0" encoding="utf-8"?>
+<ds:datastoreItem xmlns:ds="http://schemas.openxmlformats.org/officeDocument/2006/customXml" ds:itemID="{DF8E7934-3F3A-4F32-A7D4-1B248DBE707D}">
+  <ds:schemaRefs>
+    <ds:schemaRef ds:uri="http://schemas.microsoft.com/sharepoint/v3/contenttype/forms"/>
+  </ds:schemaRefs>
+</ds:datastoreItem>
+</file>
+
+<file path=customXml/itemProps3.xml><?xml version="1.0" encoding="utf-8"?>
+<ds:datastoreItem xmlns:ds="http://schemas.openxmlformats.org/officeDocument/2006/customXml" ds:itemID="{C8C35155-3E6A-4058-B6E4-303717845E3B}">
+  <ds:schemaRefs>
+    <ds:schemaRef ds:uri="http://schemas.openxmlformats.org/officeDocument/2006/bibliography"/>
+  </ds:schemaRefs>
+</ds:datastoreItem>
+</file>
+
+<file path=customXml/itemProps4.xml><?xml version="1.0" encoding="utf-8"?>
+<ds:datastoreItem xmlns:ds="http://schemas.openxmlformats.org/officeDocument/2006/customXml" ds:itemID="{4181FC95-92B5-446F-AE57-E4A44C8C450C}">
+  <ds:schemaRefs>
+    <ds:schemaRef ds:uri="http://schemas.microsoft.com/office/2006/metadata/properties"/>
+    <ds:schemaRef ds:uri="http://schemas.microsoft.com/office/infopath/2007/PartnerControls"/>
+    <ds:schemaRef ds:uri="bf2f2df3-a963-4452-b0e7-67dabc627c35"/>
+    <ds:schemaRef ds:uri="f7d9f5a6-831d-4621-8c77-cbcaf993e406"/>
+  </ds:schemaRefs>
+</ds:datastoreItem>
 </file>
</xml_diff>

<commit_message>
refactore(doc): finish technical analyse
40m-WIP j'ai pris pas mal de temps parce que j'ai du passer un appel concernant mon stage et j'ai decider de refaire une maquette car elle me plaisait pas
</commit_message>
<xml_diff>
--- a/documentation/Rapport.docx
+++ b/documentation/Rapport.docx
@@ -9,11 +9,19 @@
           <w:rFonts w:ascii="Microsoft JhengHei" w:eastAsia="Microsoft JhengHei" w:hAnsi="Microsoft JhengHei"/>
         </w:rPr>
       </w:pPr>
+      <w:proofErr w:type="spellStart"/>
       <w:r>
         <w:rPr>
           <w:rFonts w:ascii="Microsoft JhengHei" w:eastAsia="Microsoft JhengHei" w:hAnsi="Microsoft JhengHei"/>
         </w:rPr>
-        <w:t xml:space="preserve">P_Médiathèque </w:t>
+        <w:t>P_Médiathèque</w:t>
+      </w:r>
+      <w:proofErr w:type="spellEnd"/>
+      <w:r>
+        <w:rPr>
+          <w:rFonts w:ascii="Microsoft JhengHei" w:eastAsia="Microsoft JhengHei" w:hAnsi="Microsoft JhengHei"/>
+        </w:rPr>
+        <w:t xml:space="preserve"> </w:t>
       </w:r>
     </w:p>
     <w:p>
@@ -1141,6 +1149,7 @@
           <w:iCs w:val="0"/>
         </w:rPr>
       </w:pPr>
+      <w:proofErr w:type="spellStart"/>
       <w:r>
         <w:rPr>
           <w:rStyle w:val="Accentuation"/>
@@ -1150,6 +1159,7 @@
         </w:rPr>
         <w:t>BitRuisseau</w:t>
       </w:r>
+      <w:proofErr w:type="spellEnd"/>
     </w:p>
     <w:p>
       <w:pPr>
@@ -1191,7 +1201,35 @@
         <w:rPr>
           <w:rFonts w:eastAsia="Microsoft JhengHei"/>
         </w:rPr>
-        <w:t>C# en windows forms qui permet de partager des musiques avec un protocole Peer to Peer (P2P)</w:t>
+        <w:t xml:space="preserve">C# en </w:t>
+      </w:r>
+      <w:proofErr w:type="spellStart"/>
+      <w:r>
+        <w:rPr>
+          <w:rFonts w:eastAsia="Microsoft JhengHei"/>
+        </w:rPr>
+        <w:t>windows</w:t>
+      </w:r>
+      <w:proofErr w:type="spellEnd"/>
+      <w:r>
+        <w:rPr>
+          <w:rFonts w:eastAsia="Microsoft JhengHei"/>
+        </w:rPr>
+        <w:t xml:space="preserve"> </w:t>
+      </w:r>
+      <w:proofErr w:type="spellStart"/>
+      <w:r>
+        <w:rPr>
+          <w:rFonts w:eastAsia="Microsoft JhengHei"/>
+        </w:rPr>
+        <w:t>forms</w:t>
+      </w:r>
+      <w:proofErr w:type="spellEnd"/>
+      <w:r>
+        <w:rPr>
+          <w:rFonts w:eastAsia="Microsoft JhengHei"/>
+        </w:rPr>
+        <w:t xml:space="preserve"> qui permet de partager des musiques avec un protocole Peer to Peer (P2P)</w:t>
       </w:r>
       <w:r>
         <w:rPr>
@@ -1384,7 +1422,7 @@
             <v:stroke joinstyle="miter"/>
             <v:path gradientshapeok="t" o:connecttype="rect"/>
           </v:shapetype>
-          <v:shape id="_x0000_s1033" type="#_x0000_t202" style="position:absolute;margin-left:338.6pt;margin-top:.45pt;width:181.2pt;height:56.25pt;z-index:251664384;visibility:visible;mso-wrap-style:square;mso-width-percent:400;mso-height-percent:200;mso-wrap-distance-left:9pt;mso-wrap-distance-top:3.6pt;mso-wrap-distance-right:9pt;mso-wrap-distance-bottom:3.6pt;mso-position-horizontal-relative:text;mso-position-vertical-relative:text;mso-width-percent:400;mso-height-percent:200;mso-width-relative:margin;mso-height-relative:margin;v-text-anchor:top" filled="f" stroked="f">
+          <v:shape id="_x0000_s1033" type="#_x0000_t202" style="position:absolute;margin-left:322.1pt;margin-top:10.55pt;width:181.05pt;height:44pt;z-index:251664384;visibility:visible;mso-wrap-style:square;mso-width-percent:400;mso-height-percent:200;mso-wrap-distance-left:9pt;mso-wrap-distance-top:3.6pt;mso-wrap-distance-right:9pt;mso-wrap-distance-bottom:3.6pt;mso-position-horizontal-relative:text;mso-position-vertical-relative:text;mso-width-percent:400;mso-height-percent:200;mso-width-relative:margin;mso-height-relative:margin;v-text-anchor:top" filled="f" stroked="f">
             <v:textbox style="mso-next-textbox:#_x0000_s1033;mso-fit-shape-to-text:t">
               <w:txbxContent>
                 <w:p>
@@ -1397,7 +1435,7 @@
                     <w:rPr>
                       <w:color w:val="FF0000"/>
                     </w:rPr>
-                    <w:t xml:space="preserve">Liste de case à coché comprenant la liste des </w:t>
+                    <w:t xml:space="preserve">Liste comprenant la liste des </w:t>
                   </w:r>
                   <w:r>
                     <w:rPr>
@@ -1441,17 +1479,7 @@
             <v:path arrowok="t" fillok="f" o:connecttype="none"/>
             <o:lock v:ext="edit" shapetype="t"/>
           </v:shapetype>
-          <v:shape id="_x0000_s1030" type="#_x0000_t32" style="position:absolute;left:0;text-align:left;margin-left:347.6pt;margin-top:29.45pt;width:53.25pt;height:136.9pt;flip:x;z-index:251663360" o:connectortype="straight" strokecolor="red">
-            <v:stroke endarrow="block"/>
-          </v:shape>
-        </w:pict>
-      </w:r>
-      <w:r>
-        <w:rPr>
-          <w:noProof/>
-        </w:rPr>
-        <w:pict w14:anchorId="5194CB78">
-          <v:shape id="_x0000_s1034" type="#_x0000_t32" style="position:absolute;left:0;text-align:left;margin-left:283.35pt;margin-top:316.95pt;width:15.85pt;height:52pt;z-index:251665408" o:connectortype="straight" strokecolor="red">
+          <v:shape id="_x0000_s1034" type="#_x0000_t32" style="position:absolute;left:0;text-align:left;margin-left:255.5pt;margin-top:280.7pt;width:26.5pt;height:25.85pt;flip:x y;z-index:251665408" o:connectortype="straight" strokecolor="red">
             <v:stroke endarrow="block"/>
           </v:shape>
         </w:pict>
@@ -1461,7 +1489,7 @@
           <w:noProof/>
         </w:rPr>
         <w:pict w14:anchorId="78FCD56C">
-          <v:shape id="_x0000_s1035" type="#_x0000_t202" style="position:absolute;left:0;text-align:left;margin-left:226.75pt;margin-top:269.1pt;width:181.4pt;height:44pt;z-index:251666432;visibility:visible;mso-wrap-style:square;mso-width-percent:400;mso-height-percent:200;mso-wrap-distance-left:9pt;mso-wrap-distance-top:3.6pt;mso-wrap-distance-right:9pt;mso-wrap-distance-bottom:3.6pt;mso-position-horizontal-relative:text;mso-position-vertical-relative:text;mso-width-percent:400;mso-height-percent:200;mso-width-relative:margin;mso-height-relative:margin;v-text-anchor:top" filled="f" stroked="f">
+          <v:shape id="_x0000_s1035" type="#_x0000_t202" style="position:absolute;left:0;text-align:left;margin-left:235.9pt;margin-top:304.05pt;width:181.15pt;height:44pt;z-index:251666432;visibility:visible;mso-wrap-style:square;mso-width-percent:400;mso-height-percent:200;mso-wrap-distance-left:9pt;mso-wrap-distance-top:3.6pt;mso-wrap-distance-right:9pt;mso-wrap-distance-bottom:3.6pt;mso-position-horizontal-relative:text;mso-position-vertical-relative:text;mso-width-percent:400;mso-height-percent:200;mso-width-relative:margin;mso-height-relative:margin;v-text-anchor:top" filled="f" stroked="f">
             <v:textbox style="mso-next-textbox:#_x0000_s1035;mso-fit-shape-to-text:t">
               <w:txbxContent>
                 <w:p>
@@ -1486,11 +1514,21 @@
                     <w:rPr>
                       <w:color w:val="FF0000"/>
                     </w:rPr>
-                    <w:t xml:space="preserve"> sélectionnées</w:t>
+                    <w:t>.</w:t>
                   </w:r>
                 </w:p>
               </w:txbxContent>
             </v:textbox>
+          </v:shape>
+        </w:pict>
+      </w:r>
+      <w:r>
+        <w:rPr>
+          <w:noProof/>
+        </w:rPr>
+        <w:pict w14:anchorId="5194CB78">
+          <v:shape id="_x0000_s1030" type="#_x0000_t32" style="position:absolute;left:0;text-align:left;margin-left:347.6pt;margin-top:29.45pt;width:53.25pt;height:136.9pt;flip:x;z-index:251663360" o:connectortype="straight" strokecolor="red">
+            <v:stroke endarrow="block"/>
           </v:shape>
         </w:pict>
       </w:r>
@@ -1508,11 +1546,19 @@
                       <w:color w:val="FF0000"/>
                     </w:rPr>
                   </w:pPr>
+                  <w:proofErr w:type="spellStart"/>
                   <w:r>
                     <w:rPr>
                       <w:color w:val="FF0000"/>
                     </w:rPr>
-                    <w:t xml:space="preserve">Navbar permettant de naviguer entre les différentes pages de l’applications : chaque bouton permet de naviguer à leurs pages correspondantes </w:t>
+                    <w:t>Navbar</w:t>
+                  </w:r>
+                  <w:proofErr w:type="spellEnd"/>
+                  <w:r>
+                    <w:rPr>
+                      <w:color w:val="FF0000"/>
+                    </w:rPr>
+                    <w:t xml:space="preserve"> permettant de naviguer entre les différentes pages de l’applications : chaque bouton permet de naviguer à leurs pages correspondantes </w:t>
                   </w:r>
                 </w:p>
               </w:txbxContent>
@@ -1535,8 +1581,8 @@
           <w:noProof/>
         </w:rPr>
         <w:drawing>
-          <wp:inline distT="0" distB="0" distL="0" distR="0" wp14:anchorId="1DFF3835" wp14:editId="1D6D6588">
-            <wp:extent cx="5753100" cy="5473167"/>
+          <wp:inline distT="0" distB="0" distL="0" distR="0" wp14:anchorId="1DFF3835" wp14:editId="59E7879C">
+            <wp:extent cx="5753099" cy="5473167"/>
             <wp:effectExtent l="0" t="0" r="0" b="0"/>
             <wp:docPr id="1" name="Image 1"/>
             <wp:cNvGraphicFramePr>
@@ -1566,7 +1612,7 @@
                   <pic:spPr bwMode="auto">
                     <a:xfrm>
                       <a:off x="0" y="0"/>
-                      <a:ext cx="5753100" cy="5473167"/>
+                      <a:ext cx="5753099" cy="5473167"/>
                     </a:xfrm>
                     <a:prstGeom prst="rect">
                       <a:avLst/>
@@ -1591,6 +1637,431 @@
     </w:p>
     <w:p>
       <w:pPr>
+        <w:pStyle w:val="Retraitcorpsdetexte"/>
+        <w:ind w:left="0"/>
+      </w:pPr>
+      <w:r>
+        <w:t xml:space="preserve">Lorsque le bouton de </w:t>
+      </w:r>
+      <w:r>
+        <w:t xml:space="preserve">téléchargement est sélectionné l’application va définir un pattern de découpage ensuite, une requête de type "MediaCatalogRequest" </w:t>
+      </w:r>
+      <w:proofErr w:type="gramStart"/>
+      <w:r>
+        <w:t>au autres nœud</w:t>
+      </w:r>
+      <w:proofErr w:type="gramEnd"/>
+      <w:r>
+        <w:t xml:space="preserve"> qui vont ensuite envoyé leurs bout de </w:t>
+      </w:r>
+      <w:r>
+        <w:t>fichier.</w:t>
+      </w:r>
+    </w:p>
+    <w:p>
+      <w:r>
+        <w:br w:type="page"/>
+      </w:r>
+    </w:p>
+    <w:p>
+      <w:pPr>
+        <w:pStyle w:val="Titre2"/>
+      </w:pPr>
+      <w:r>
+        <w:rPr>
+          <w:noProof/>
+        </w:rPr>
+        <w:lastRenderedPageBreak/>
+        <w:pict w14:anchorId="78FCD56C">
+          <v:shape id="_x0000_s1040" type="#_x0000_t202" style="position:absolute;margin-left:0;margin-top:331.5pt;width:181.35pt;height:68.5pt;z-index:251669504;visibility:visible;mso-wrap-style:square;mso-width-percent:400;mso-height-percent:200;mso-wrap-distance-left:9pt;mso-wrap-distance-top:3.6pt;mso-wrap-distance-right:9pt;mso-wrap-distance-bottom:3.6pt;mso-position-horizontal-relative:text;mso-position-vertical-relative:text;mso-width-percent:400;mso-height-percent:200;mso-width-relative:margin;mso-height-relative:margin;v-text-anchor:top" filled="f" stroked="f">
+            <v:textbox style="mso-next-textbox:#_x0000_s1040;mso-fit-shape-to-text:t">
+              <w:txbxContent>
+                <w:p>
+                  <w:pPr>
+                    <w:rPr>
+                      <w:color w:val="FF0000"/>
+                    </w:rPr>
+                  </w:pPr>
+                  <w:r>
+                    <w:rPr>
+                      <w:color w:val="FF0000"/>
+                    </w:rPr>
+                    <w:t xml:space="preserve">Liste de case à cocher contenant les fichiers qui ont été télécharger </w:t>
+                  </w:r>
+                </w:p>
+              </w:txbxContent>
+            </v:textbox>
+          </v:shape>
+        </w:pict>
+      </w:r>
+      <w:r>
+        <w:t>Page des fichiers installés</w:t>
+      </w:r>
+    </w:p>
+    <w:p>
+      <w:pPr>
+        <w:pStyle w:val="Retraitcorpsdetexte"/>
+        <w:ind w:left="0"/>
+      </w:pPr>
+      <w:r>
+        <w:rPr>
+          <w:noProof/>
+        </w:rPr>
+        <w:pict w14:anchorId="11410FB9">
+          <v:shape id="_x0000_s1047" type="#_x0000_t202" style="position:absolute;left:0;text-align:left;margin-left:217.75pt;margin-top:395.45pt;width:127.35pt;height:50.8pt;z-index:251676672" filled="f" stroked="f">
+            <v:textbox>
+              <w:txbxContent>
+                <w:p>
+                  <w:pPr>
+                    <w:rPr>
+                      <w:color w:val="FF0000"/>
+                    </w:rPr>
+                  </w:pPr>
+                  <w:r>
+                    <w:rPr>
+                      <w:color w:val="FF0000"/>
+                    </w:rPr>
+                    <w:t>Bouton permettant d’ajouter des musiques dans le catalogue</w:t>
+                  </w:r>
+                </w:p>
+              </w:txbxContent>
+            </v:textbox>
+          </v:shape>
+        </w:pict>
+      </w:r>
+      <w:r>
+        <w:rPr>
+          <w:noProof/>
+        </w:rPr>
+        <w:pict w14:anchorId="5194CB78">
+          <v:shape id="_x0000_s1046" type="#_x0000_t32" style="position:absolute;left:0;text-align:left;margin-left:340.3pt;margin-top:381.35pt;width:17.05pt;height:18.25pt;flip:y;z-index:251675648" o:connectortype="straight" strokecolor="red">
+            <v:stroke endarrow="block"/>
+          </v:shape>
+        </w:pict>
+      </w:r>
+      <w:r>
+        <w:rPr>
+          <w:noProof/>
+        </w:rPr>
+        <w:pict w14:anchorId="11410FB9">
+          <v:shape id="_x0000_s1045" type="#_x0000_t202" style="position:absolute;left:0;text-align:left;margin-left:241.15pt;margin-top:280.25pt;width:150.25pt;height:34.15pt;z-index:251674624" filled="f" stroked="f">
+            <v:textbox>
+              <w:txbxContent>
+                <w:p>
+                  <w:pPr>
+                    <w:rPr>
+                      <w:color w:val="FF0000"/>
+                    </w:rPr>
+                  </w:pPr>
+                  <w:r>
+                    <w:rPr>
+                      <w:color w:val="FF0000"/>
+                    </w:rPr>
+                    <w:t xml:space="preserve">Bouton qui permet de </w:t>
+                  </w:r>
+                  <w:r>
+                    <w:rPr>
+                      <w:color w:val="FF0000"/>
+                    </w:rPr>
+                    <w:t>jouer les fichiers sélectionnés</w:t>
+                  </w:r>
+                </w:p>
+              </w:txbxContent>
+            </v:textbox>
+          </v:shape>
+        </w:pict>
+      </w:r>
+      <w:r>
+        <w:rPr>
+          <w:noProof/>
+        </w:rPr>
+        <w:pict w14:anchorId="5194CB78">
+          <v:shape id="_x0000_s1044" type="#_x0000_t32" style="position:absolute;left:0;text-align:left;margin-left:314.5pt;margin-top:321.45pt;width:1.65pt;height:27.5pt;z-index:251673600" o:connectortype="straight" strokecolor="red">
+            <v:stroke endarrow="block"/>
+          </v:shape>
+        </w:pict>
+      </w:r>
+      <w:r>
+        <w:rPr>
+          <w:noProof/>
+        </w:rPr>
+        <w:pict w14:anchorId="11410FB9">
+          <v:shape id="_x0000_s1043" type="#_x0000_t202" style="position:absolute;left:0;text-align:left;margin-left:4pt;margin-top:356.85pt;width:150.25pt;height:57pt;z-index:251672576" filled="f" stroked="f">
+            <v:textbox>
+              <w:txbxContent>
+                <w:p>
+                  <w:pPr>
+                    <w:rPr>
+                      <w:color w:val="FF0000"/>
+                    </w:rPr>
+                  </w:pPr>
+                  <w:r>
+                    <w:rPr>
+                      <w:color w:val="FF0000"/>
+                    </w:rPr>
+                    <w:t>Bouton qui permet de supprimer les fichiers choisis et qui ont été sélectionner dans la liste</w:t>
+                  </w:r>
+                </w:p>
+              </w:txbxContent>
+            </v:textbox>
+          </v:shape>
+        </w:pict>
+      </w:r>
+      <w:r>
+        <w:rPr>
+          <w:noProof/>
+        </w:rPr>
+        <w:pict w14:anchorId="5194CB78">
+          <v:shape id="_x0000_s1042" type="#_x0000_t32" style="position:absolute;left:0;text-align:left;margin-left:167.85pt;margin-top:375.55pt;width:67.45pt;height:2.1pt;flip:y;z-index:251671552" o:connectortype="straight" strokecolor="red">
+            <v:stroke endarrow="block"/>
+          </v:shape>
+        </w:pict>
+      </w:r>
+      <w:r>
+        <w:rPr>
+          <w:noProof/>
+        </w:rPr>
+        <w:pict w14:anchorId="78FCD56C">
+          <v:shape id="_x0000_s1041" type="#_x0000_t202" style="position:absolute;left:0;text-align:left;margin-left:0;margin-top:304.3pt;width:181.35pt;height:68.5pt;z-index:251670528;visibility:visible;mso-wrap-style:square;mso-width-percent:400;mso-height-percent:200;mso-wrap-distance-left:9pt;mso-wrap-distance-top:3.6pt;mso-wrap-distance-right:9pt;mso-wrap-distance-bottom:3.6pt;mso-position-horizontal-relative:text;mso-position-vertical-relative:text;mso-width-percent:400;mso-height-percent:200;mso-width-relative:margin;mso-height-relative:margin;v-text-anchor:top" filled="f" stroked="f">
+            <v:textbox style="mso-next-textbox:#_x0000_s1041;mso-fit-shape-to-text:t">
+              <w:txbxContent>
+                <w:p>
+                  <w:pPr>
+                    <w:rPr>
+                      <w:color w:val="FF0000"/>
+                    </w:rPr>
+                  </w:pPr>
+                  <w:r>
+                    <w:rPr>
+                      <w:color w:val="FF0000"/>
+                    </w:rPr>
+                    <w:t xml:space="preserve">Liste de case à cocher contenant les fichiers qui ont été télécharger </w:t>
+                  </w:r>
+                </w:p>
+              </w:txbxContent>
+            </v:textbox>
+          </v:shape>
+        </w:pict>
+      </w:r>
+      <w:r>
+        <w:rPr>
+          <w:noProof/>
+        </w:rPr>
+        <w:pict w14:anchorId="5194CB78">
+          <v:shape id="_x0000_s1038" type="#_x0000_t32" style="position:absolute;left:0;text-align:left;margin-left:130.45pt;margin-top:230.35pt;width:118.25pt;height:72.85pt;flip:y;z-index:251667456" o:connectortype="straight" strokecolor="red">
+            <v:stroke endarrow="block"/>
+          </v:shape>
+        </w:pict>
+      </w:r>
+      <w:r>
+        <w:rPr>
+          <w:noProof/>
+        </w:rPr>
+        <w:pict w14:anchorId="78FCD56C">
+          <v:shape id="_x0000_s1039" type="#_x0000_t202" style="position:absolute;left:0;text-align:left;margin-left:0;margin-top:304.3pt;width:181.35pt;height:68.5pt;z-index:251668480;visibility:visible;mso-wrap-style:square;mso-width-percent:400;mso-height-percent:200;mso-wrap-distance-left:9pt;mso-wrap-distance-top:3.6pt;mso-wrap-distance-right:9pt;mso-wrap-distance-bottom:3.6pt;mso-position-horizontal-relative:text;mso-position-vertical-relative:text;mso-width-percent:400;mso-height-percent:200;mso-width-relative:margin;mso-height-relative:margin;v-text-anchor:top" filled="f" stroked="f">
+            <v:textbox style="mso-next-textbox:#_x0000_s1039;mso-fit-shape-to-text:t">
+              <w:txbxContent>
+                <w:p>
+                  <w:pPr>
+                    <w:rPr>
+                      <w:color w:val="FF0000"/>
+                    </w:rPr>
+                  </w:pPr>
+                  <w:r>
+                    <w:rPr>
+                      <w:color w:val="FF0000"/>
+                    </w:rPr>
+                    <w:t xml:space="preserve">Liste </w:t>
+                  </w:r>
+                  <w:r>
+                    <w:rPr>
+                      <w:color w:val="FF0000"/>
+                    </w:rPr>
+                    <w:t xml:space="preserve">de case à cocher </w:t>
+                  </w:r>
+                  <w:r>
+                    <w:rPr>
+                      <w:color w:val="FF0000"/>
+                    </w:rPr>
+                    <w:t>con</w:t>
+                  </w:r>
+                  <w:r>
+                    <w:rPr>
+                      <w:color w:val="FF0000"/>
+                    </w:rPr>
+                    <w:t xml:space="preserve">tenant les fichiers qui ont été télécharger </w:t>
+                  </w:r>
+                </w:p>
+              </w:txbxContent>
+            </v:textbox>
+          </v:shape>
+        </w:pict>
+      </w:r>
+      <w:r>
+        <w:rPr>
+          <w:noProof/>
+        </w:rPr>
+        <w:drawing>
+          <wp:inline distT="0" distB="0" distL="0" distR="0" wp14:anchorId="6FB87B96" wp14:editId="136A0C8D">
+            <wp:extent cx="5750560" cy="5470525"/>
+            <wp:effectExtent l="0" t="0" r="0" b="0"/>
+            <wp:docPr id="4" name="Image 4"/>
+            <wp:cNvGraphicFramePr>
+              <a:graphicFrameLocks xmlns:a="http://schemas.openxmlformats.org/drawingml/2006/main" noChangeAspect="1"/>
+            </wp:cNvGraphicFramePr>
+            <a:graphic xmlns:a="http://schemas.openxmlformats.org/drawingml/2006/main">
+              <a:graphicData uri="http://schemas.openxmlformats.org/drawingml/2006/picture">
+                <pic:pic xmlns:pic="http://schemas.openxmlformats.org/drawingml/2006/picture">
+                  <pic:nvPicPr>
+                    <pic:cNvPr id="0" name="Picture 2"/>
+                    <pic:cNvPicPr>
+                      <a:picLocks noChangeAspect="1" noChangeArrowheads="1"/>
+                    </pic:cNvPicPr>
+                  </pic:nvPicPr>
+                  <pic:blipFill>
+                    <a:blip r:embed="rId14">
+                      <a:extLst>
+                        <a:ext uri="{28A0092B-C50C-407E-A947-70E740481C1C}">
+                          <a14:useLocalDpi xmlns:a14="http://schemas.microsoft.com/office/drawing/2010/main" val="0"/>
+                        </a:ext>
+                      </a:extLst>
+                    </a:blip>
+                    <a:srcRect/>
+                    <a:stretch>
+                      <a:fillRect/>
+                    </a:stretch>
+                  </pic:blipFill>
+                  <pic:spPr bwMode="auto">
+                    <a:xfrm>
+                      <a:off x="0" y="0"/>
+                      <a:ext cx="5750560" cy="5470525"/>
+                    </a:xfrm>
+                    <a:prstGeom prst="rect">
+                      <a:avLst/>
+                    </a:prstGeom>
+                    <a:noFill/>
+                    <a:ln>
+                      <a:noFill/>
+                    </a:ln>
+                  </pic:spPr>
+                </pic:pic>
+              </a:graphicData>
+            </a:graphic>
+          </wp:inline>
+        </w:drawing>
+      </w:r>
+    </w:p>
+    <w:p>
+      <w:r>
+        <w:br w:type="page"/>
+      </w:r>
+    </w:p>
+    <w:p>
+      <w:pPr>
+        <w:pStyle w:val="Titre2"/>
+      </w:pPr>
+      <w:r>
+        <w:lastRenderedPageBreak/>
+        <w:t>Sélection du réseau</w:t>
+      </w:r>
+    </w:p>
+    <w:p>
+      <w:pPr>
+        <w:pStyle w:val="Retraitcorpsdetexte"/>
+        <w:ind w:left="0"/>
+      </w:pPr>
+      <w:r>
+        <w:rPr>
+          <w:noProof/>
+        </w:rPr>
+        <w:pict w14:anchorId="48D6B69C">
+          <v:shape id="Zone de texte 2" o:spid="_x0000_s1049" type="#_x0000_t202" style="position:absolute;left:0;text-align:left;margin-left:74.5pt;margin-top:257.8pt;width:181.4pt;height:56.25pt;z-index:251679744;visibility:visible;mso-wrap-style:square;mso-width-percent:400;mso-height-percent:200;mso-wrap-distance-left:9pt;mso-wrap-distance-top:3.6pt;mso-wrap-distance-right:9pt;mso-wrap-distance-bottom:3.6pt;mso-position-horizontal-relative:text;mso-position-vertical-relative:text;mso-width-percent:400;mso-height-percent:200;mso-width-relative:margin;mso-height-relative:margin;v-text-anchor:top" filled="f" stroked="f">
+            <v:textbox style="mso-fit-shape-to-text:t">
+              <w:txbxContent>
+                <w:p>
+                  <w:pPr>
+                    <w:rPr>
+                      <w:color w:val="FF0000"/>
+                    </w:rPr>
+                  </w:pPr>
+                  <w:r>
+                    <w:rPr>
+                      <w:color w:val="FF0000"/>
+                    </w:rPr>
+                    <w:t>Liste de bouton permettant de se connecter au réseau en appuyant simplement sur le bouton</w:t>
+                  </w:r>
+                </w:p>
+              </w:txbxContent>
+            </v:textbox>
+          </v:shape>
+        </w:pict>
+      </w:r>
+      <w:r>
+        <w:rPr>
+          <w:noProof/>
+        </w:rPr>
+        <w:pict w14:anchorId="5194CB78">
+          <v:shape id="_x0000_s1048" type="#_x0000_t32" style="position:absolute;left:0;text-align:left;margin-left:137.9pt;margin-top:233.05pt;width:17.05pt;height:18.25pt;flip:y;z-index:251677696" o:connectortype="straight" strokecolor="red">
+            <v:stroke endarrow="block"/>
+          </v:shape>
+        </w:pict>
+      </w:r>
+      <w:r>
+        <w:rPr>
+          <w:noProof/>
+        </w:rPr>
+        <w:drawing>
+          <wp:inline distT="0" distB="0" distL="0" distR="0" wp14:anchorId="0B647A57" wp14:editId="1DEBB7C5">
+            <wp:extent cx="5756275" cy="5634355"/>
+            <wp:effectExtent l="0" t="0" r="0" b="0"/>
+            <wp:docPr id="5" name="Image 5"/>
+            <wp:cNvGraphicFramePr>
+              <a:graphicFrameLocks xmlns:a="http://schemas.openxmlformats.org/drawingml/2006/main" noChangeAspect="1"/>
+            </wp:cNvGraphicFramePr>
+            <a:graphic xmlns:a="http://schemas.openxmlformats.org/drawingml/2006/main">
+              <a:graphicData uri="http://schemas.openxmlformats.org/drawingml/2006/picture">
+                <pic:pic xmlns:pic="http://schemas.openxmlformats.org/drawingml/2006/picture">
+                  <pic:nvPicPr>
+                    <pic:cNvPr id="0" name="Picture 3"/>
+                    <pic:cNvPicPr>
+                      <a:picLocks noChangeAspect="1" noChangeArrowheads="1"/>
+                    </pic:cNvPicPr>
+                  </pic:nvPicPr>
+                  <pic:blipFill>
+                    <a:blip r:embed="rId15">
+                      <a:extLst>
+                        <a:ext uri="{28A0092B-C50C-407E-A947-70E740481C1C}">
+                          <a14:useLocalDpi xmlns:a14="http://schemas.microsoft.com/office/drawing/2010/main" val="0"/>
+                        </a:ext>
+                      </a:extLst>
+                    </a:blip>
+                    <a:srcRect/>
+                    <a:stretch>
+                      <a:fillRect/>
+                    </a:stretch>
+                  </pic:blipFill>
+                  <pic:spPr bwMode="auto">
+                    <a:xfrm>
+                      <a:off x="0" y="0"/>
+                      <a:ext cx="5756275" cy="5634355"/>
+                    </a:xfrm>
+                    <a:prstGeom prst="rect">
+                      <a:avLst/>
+                    </a:prstGeom>
+                    <a:noFill/>
+                    <a:ln>
+                      <a:noFill/>
+                    </a:ln>
+                  </pic:spPr>
+                </pic:pic>
+              </a:graphicData>
+            </a:graphic>
+          </wp:inline>
+        </w:drawing>
+      </w:r>
+    </w:p>
+    <w:p>
+      <w:pPr>
         <w:pStyle w:val="Titre1"/>
       </w:pPr>
       <w:bookmarkStart w:id="14" w:name="_Toc181971103"/>
@@ -1632,45 +2103,13 @@
       </w:pPr>
       <w:bookmarkStart w:id="19" w:name="_Toc181971106"/>
       <w:r>
-        <w:rPr>
-          <w:noProof/>
-        </w:rPr>
-        <w:pict w14:anchorId="4BE3EF63">
-          <v:shape id="Zone de texte 2" o:spid="_x0000_s1028" type="#_x0000_t202" style="position:absolute;left:0;text-align:left;margin-left:0;margin-top:14.4pt;width:185.9pt;height:110.6pt;z-index:251660288;visibility:visible;mso-wrap-style:square;mso-width-percent:400;mso-height-percent:200;mso-wrap-distance-left:9pt;mso-wrap-distance-top:3.6pt;mso-wrap-distance-right:9pt;mso-wrap-distance-bottom:3.6pt;mso-position-horizontal:center;mso-position-horizontal-relative:text;mso-position-vertical:absolute;mso-position-vertical-relative:text;mso-width-percent:400;mso-height-percent:200;mso-width-relative:margin;mso-height-relative:margin;v-text-anchor:top" o:gfxdata="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">
-            <v:textbox style="mso-fit-shape-to-text:t">
-              <w:txbxContent>
-                <w:sdt>
-                  <w:sdtPr>
-                    <w:id w:val="568603642"/>
-                    <w:temporary/>
-                    <w:showingPlcHdr/>
-                    <w15:appearance w15:val="hidden"/>
-                  </w:sdtPr>
-                  <w:sdtContent>
-                    <w:p>
-                      <w:r>
-                        <w:rPr>
-                          <w:lang w:val="fr-FR"/>
-                        </w:rPr>
-                        <w:t>[Attirez l’attention du lecteur avec une citation du document ou utilisez cet espace pour mettre en valeur un point clé. Pour placer cette zone de texte n’importe où sur la page, faites-la simplement glisser.]</w:t>
-                      </w:r>
-                    </w:p>
-                  </w:sdtContent>
-                </w:sdt>
-              </w:txbxContent>
-            </v:textbox>
-            <w10:wrap type="square"/>
-          </v:shape>
-        </w:pict>
-      </w:r>
-      <w:r>
         <w:t>IA</w:t>
       </w:r>
       <w:bookmarkEnd w:id="19"/>
     </w:p>
     <w:sectPr>
-      <w:headerReference w:type="default" r:id="rId14"/>
-      <w:footerReference w:type="default" r:id="rId15"/>
+      <w:headerReference w:type="default" r:id="rId16"/>
+      <w:footerReference w:type="default" r:id="rId17"/>
       <w:pgSz w:w="11906" w:h="16838" w:code="9"/>
       <w:pgMar w:top="1418" w:right="1418" w:bottom="1418" w:left="1418" w:header="709" w:footer="709" w:gutter="0"/>
       <w:cols w:space="708"/>
@@ -2086,12 +2525,21 @@
               <w:szCs w:val="16"/>
             </w:rPr>
           </w:pPr>
+          <w:proofErr w:type="gramStart"/>
           <w:r>
             <w:rPr>
               <w:rFonts w:cs="Arial"/>
               <w:szCs w:val="16"/>
             </w:rPr>
-            <w:t xml:space="preserve">Version: </w:t>
+            <w:t>Version:</w:t>
+          </w:r>
+          <w:proofErr w:type="gramEnd"/>
+          <w:r>
+            <w:rPr>
+              <w:rFonts w:cs="Arial"/>
+              <w:szCs w:val="16"/>
+            </w:rPr>
+            <w:t xml:space="preserve"> </w:t>
           </w:r>
           <w:fldSimple w:instr=" REVNUM   \* MERGEFORMAT ">
             <w:r>
@@ -2137,7 +2585,7 @@
               <w:noProof/>
               <w:szCs w:val="16"/>
             </w:rPr>
-            <w:t>08.11.2024 15:33</w:t>
+            <w:t>15.11.2024 12:50</w:t>
           </w:r>
           <w:r>
             <w:rPr>
@@ -2349,7 +2797,7 @@
         <v:path o:extrusionok="f" gradientshapeok="t" o:connecttype="rect"/>
         <o:lock v:ext="edit" aspectratio="t"/>
       </v:shapetype>
-      <v:shape id="_x0000_i1039" type="#_x0000_t75" style="width:11.25pt;height:11.25pt" o:bullet="t">
+      <v:shape id="_x0000_i1092" type="#_x0000_t75" style="width:11.25pt;height:11.25pt" o:bullet="t">
         <v:imagedata r:id="rId1" o:title="BD10263_"/>
       </v:shape>
     </w:pict>
@@ -7443,6 +7891,30 @@
 </file>
 
 <file path=customXml/item1.xml><?xml version="1.0" encoding="utf-8"?>
+<p:properties xmlns:p="http://schemas.microsoft.com/office/2006/metadata/properties" xmlns:xsi="http://www.w3.org/2001/XMLSchema-instance" xmlns:pc="http://schemas.microsoft.com/office/infopath/2007/PartnerControls">
+  <documentManagement>
+    <lcf76f155ced4ddcb4097134ff3c332f xmlns="bf2f2df3-a963-4452-b0e7-67dabc627c35">
+      <Terms xmlns="http://schemas.microsoft.com/office/infopath/2007/PartnerControls"/>
+    </lcf76f155ced4ddcb4097134ff3c332f>
+    <TaxCatchAll xmlns="f7d9f5a6-831d-4621-8c77-cbcaf993e406" xsi:nil="true"/>
+  </documentManagement>
+</p:properties>
+</file>
+
+<file path=customXml/item2.xml><?xml version="1.0" encoding="utf-8"?>
+<b:Sources xmlns:b="http://schemas.openxmlformats.org/officeDocument/2006/bibliography" xmlns="http://schemas.openxmlformats.org/officeDocument/2006/bibliography" SelectedStyle="\APA.XSL" StyleName="APA"/>
+</file>
+
+<file path=customXml/item3.xml><?xml version="1.0" encoding="utf-8"?>
+<?mso-contentType ?>
+<FormTemplates xmlns="http://schemas.microsoft.com/sharepoint/v3/contenttype/forms">
+  <Display>DocumentLibraryForm</Display>
+  <Edit>DocumentLibraryForm</Edit>
+  <New>DocumentLibraryForm</New>
+</FormTemplates>
+</file>
+
+<file path=customXml/item4.xml><?xml version="1.0" encoding="utf-8"?>
 <ct:contentTypeSchema xmlns:ct="http://schemas.microsoft.com/office/2006/metadata/contentType" xmlns:ma="http://schemas.microsoft.com/office/2006/metadata/properties/metaAttributes" ct:_="" ma:_="" ma:contentTypeName="Document" ma:contentTypeID="0x0101001ABD9BFFC9E543439C53A2705AE306EF" ma:contentTypeVersion="14" ma:contentTypeDescription="Crée un document." ma:contentTypeScope="" ma:versionID="41827e22f0a2406195029f3799eac37d">
   <xsd:schema xmlns:xsd="http://www.w3.org/2001/XMLSchema" xmlns:xs="http://www.w3.org/2001/XMLSchema" xmlns:p="http://schemas.microsoft.com/office/2006/metadata/properties" xmlns:ns2="bf2f2df3-a963-4452-b0e7-67dabc627c35" xmlns:ns3="f7d9f5a6-831d-4621-8c77-cbcaf993e406" targetNamespace="http://schemas.microsoft.com/office/2006/metadata/properties" ma:root="true" ma:fieldsID="b5448764cb5439448d1ea8eff3aff90d" ns2:_="" ns3:_="">
     <xsd:import namespace="bf2f2df3-a963-4452-b0e7-67dabc627c35"/>
@@ -7671,31 +8143,34 @@
 </ct:contentTypeSchema>
 </file>
 
-<file path=customXml/item2.xml><?xml version="1.0" encoding="utf-8"?>
-<?mso-contentType ?>
-<FormTemplates xmlns="http://schemas.microsoft.com/sharepoint/v3/contenttype/forms">
-  <Display>DocumentLibraryForm</Display>
-  <Edit>DocumentLibraryForm</Edit>
-  <New>DocumentLibraryForm</New>
-</FormTemplates>
+<file path=customXml/itemProps1.xml><?xml version="1.0" encoding="utf-8"?>
+<ds:datastoreItem xmlns:ds="http://schemas.openxmlformats.org/officeDocument/2006/customXml" ds:itemID="{4181FC95-92B5-446F-AE57-E4A44C8C450C}">
+  <ds:schemaRefs>
+    <ds:schemaRef ds:uri="http://schemas.microsoft.com/office/2006/metadata/properties"/>
+    <ds:schemaRef ds:uri="http://schemas.microsoft.com/office/infopath/2007/PartnerControls"/>
+    <ds:schemaRef ds:uri="bf2f2df3-a963-4452-b0e7-67dabc627c35"/>
+    <ds:schemaRef ds:uri="f7d9f5a6-831d-4621-8c77-cbcaf993e406"/>
+  </ds:schemaRefs>
+</ds:datastoreItem>
 </file>
 
-<file path=customXml/item3.xml><?xml version="1.0" encoding="utf-8"?>
-<b:Sources xmlns:b="http://schemas.openxmlformats.org/officeDocument/2006/bibliography" xmlns="http://schemas.openxmlformats.org/officeDocument/2006/bibliography" SelectedStyle="\APA.XSL" StyleName="APA"/>
+<file path=customXml/itemProps2.xml><?xml version="1.0" encoding="utf-8"?>
+<ds:datastoreItem xmlns:ds="http://schemas.openxmlformats.org/officeDocument/2006/customXml" ds:itemID="{C8C35155-3E6A-4058-B6E4-303717845E3B}">
+  <ds:schemaRefs>
+    <ds:schemaRef ds:uri="http://schemas.openxmlformats.org/officeDocument/2006/bibliography"/>
+  </ds:schemaRefs>
+</ds:datastoreItem>
 </file>
 
-<file path=customXml/item4.xml><?xml version="1.0" encoding="utf-8"?>
-<p:properties xmlns:p="http://schemas.microsoft.com/office/2006/metadata/properties" xmlns:xsi="http://www.w3.org/2001/XMLSchema-instance" xmlns:pc="http://schemas.microsoft.com/office/infopath/2007/PartnerControls">
-  <documentManagement>
-    <lcf76f155ced4ddcb4097134ff3c332f xmlns="bf2f2df3-a963-4452-b0e7-67dabc627c35">
-      <Terms xmlns="http://schemas.microsoft.com/office/infopath/2007/PartnerControls"/>
-    </lcf76f155ced4ddcb4097134ff3c332f>
-    <TaxCatchAll xmlns="f7d9f5a6-831d-4621-8c77-cbcaf993e406" xsi:nil="true"/>
-  </documentManagement>
-</p:properties>
+<file path=customXml/itemProps3.xml><?xml version="1.0" encoding="utf-8"?>
+<ds:datastoreItem xmlns:ds="http://schemas.openxmlformats.org/officeDocument/2006/customXml" ds:itemID="{DF8E7934-3F3A-4F32-A7D4-1B248DBE707D}">
+  <ds:schemaRefs>
+    <ds:schemaRef ds:uri="http://schemas.microsoft.com/sharepoint/v3/contenttype/forms"/>
+  </ds:schemaRefs>
+</ds:datastoreItem>
 </file>
 
-<file path=customXml/itemProps1.xml><?xml version="1.0" encoding="utf-8"?>
+<file path=customXml/itemProps4.xml><?xml version="1.0" encoding="utf-8"?>
 <ds:datastoreItem xmlns:ds="http://schemas.openxmlformats.org/officeDocument/2006/customXml" ds:itemID="{81FE595B-3A92-4484-A585-A4037F0DA599}">
   <ds:schemaRefs>
     <ds:schemaRef ds:uri="http://schemas.microsoft.com/office/2006/metadata/contentType"/>
@@ -7712,31 +8187,4 @@
     <ds:schemaRef ds:uri="http://schemas.microsoft.com/internal/obd"/>
   </ds:schemaRefs>
 </ds:datastoreItem>
-</file>
-
-<file path=customXml/itemProps2.xml><?xml version="1.0" encoding="utf-8"?>
-<ds:datastoreItem xmlns:ds="http://schemas.openxmlformats.org/officeDocument/2006/customXml" ds:itemID="{DF8E7934-3F3A-4F32-A7D4-1B248DBE707D}">
-  <ds:schemaRefs>
-    <ds:schemaRef ds:uri="http://schemas.microsoft.com/sharepoint/v3/contenttype/forms"/>
-  </ds:schemaRefs>
-</ds:datastoreItem>
-</file>
-
-<file path=customXml/itemProps3.xml><?xml version="1.0" encoding="utf-8"?>
-<ds:datastoreItem xmlns:ds="http://schemas.openxmlformats.org/officeDocument/2006/customXml" ds:itemID="{C8C35155-3E6A-4058-B6E4-303717845E3B}">
-  <ds:schemaRefs>
-    <ds:schemaRef ds:uri="http://schemas.openxmlformats.org/officeDocument/2006/bibliography"/>
-  </ds:schemaRefs>
-</ds:datastoreItem>
-</file>
-
-<file path=customXml/itemProps4.xml><?xml version="1.0" encoding="utf-8"?>
-<ds:datastoreItem xmlns:ds="http://schemas.openxmlformats.org/officeDocument/2006/customXml" ds:itemID="{4181FC95-92B5-446F-AE57-E4A44C8C450C}">
-  <ds:schemaRefs>
-    <ds:schemaRef ds:uri="http://schemas.microsoft.com/office/2006/metadata/properties"/>
-    <ds:schemaRef ds:uri="http://schemas.microsoft.com/office/infopath/2007/PartnerControls"/>
-    <ds:schemaRef ds:uri="bf2f2df3-a963-4452-b0e7-67dabc627c35"/>
-    <ds:schemaRef ds:uri="f7d9f5a6-831d-4621-8c77-cbcaf993e406"/>
-  </ds:schemaRefs>
-</ds:datastoreItem>
 </file>
</xml_diff>